<commit_message>
COSC-514: Implementation of Priority Scheduling Algorithm and Changes to Round Robin Cpu Scheduling Algorithm
</commit_message>
<xml_diff>
--- a/source/scheduler/documentation/DocumentationWithOutput.docx
+++ b/source/scheduler/documentation/DocumentationWithOutput.docx
@@ -731,12 +731,275 @@
     <w:p/>
     <w:p>
       <w:r>
+        <w:t>Shortest Job First Algorithm</w:t>
+      </w:r>
+      <w:proofErr w:type="gramStart"/>
+      <w:r>
+        <w:t>:</w:t>
+      </w:r>
+      <w:proofErr w:type="gramEnd"/>
+      <w:r>
+        <w:br/>
+      </w:r>
+      <w:r>
+        <w:br/>
+        <w:t>Real Time CPU Scheduling Simulator:</w:t>
+      </w:r>
+    </w:p>
+    <w:p/>
+    <w:p>
+      <w:r>
+        <w:t>Menu:</w:t>
+      </w:r>
+    </w:p>
+    <w:p>
+      <w:r>
+        <w:t>-----------------------------------------------------------------</w:t>
+      </w:r>
+    </w:p>
+    <w:p>
+      <w:r>
+        <w:t>1. First Come First Serve CPU Scheduling Algorithm</w:t>
+      </w:r>
+    </w:p>
+    <w:p>
+      <w:r>
+        <w:t>2. Shortest Job First (Non-Preemptive) CPU Scheduling Algorithm</w:t>
+      </w:r>
+    </w:p>
+    <w:p>
+      <w:r>
+        <w:t>3. Shortest Job First (Preemptive) CPU Scheduling Algorithm</w:t>
+      </w:r>
+    </w:p>
+    <w:p>
+      <w:r>
+        <w:t>4. Round Robin CPU Scheduling Algorithm</w:t>
+      </w:r>
+    </w:p>
+    <w:p/>
+    <w:p>
+      <w:r>
+        <w:t>-----------------------------------------------------------------</w:t>
+      </w:r>
+    </w:p>
+    <w:p>
+      <w:r>
+        <w:t>Enter option and press enter: 2</w:t>
+      </w:r>
+    </w:p>
+    <w:p/>
+    <w:p>
+      <w:r>
+        <w:lastRenderedPageBreak/>
+        <w:t>-----------------------------------------------------------------</w:t>
+      </w:r>
+    </w:p>
+    <w:p>
+      <w:r>
+        <w:t>User selected option: 2</w:t>
+      </w:r>
+    </w:p>
+    <w:p/>
+    <w:p>
+      <w:r>
+        <w:t>-----------------------------------------------------------------</w:t>
+      </w:r>
+    </w:p>
+    <w:p>
+      <w:r>
+        <w:t>Enter the number of processes: 3</w:t>
+      </w:r>
+    </w:p>
+    <w:p/>
+    <w:p>
+      <w:r>
+        <w:t>-----------------------------------------------------------------</w:t>
+      </w:r>
+    </w:p>
+    <w:p>
+      <w:r>
+        <w:t>Shortest Job First CPU Scheduling Algorithm</w:t>
+      </w:r>
+    </w:p>
+    <w:p/>
+    <w:p>
+      <w:r>
+        <w:t>-----------------------------------------------------------------</w:t>
+      </w:r>
+    </w:p>
+    <w:p>
+      <w:r>
+        <w:t>Enter process related information:</w:t>
+      </w:r>
+    </w:p>
+    <w:p/>
+    <w:p>
+      <w:r>
+        <w:t>Process 1 id: 101</w:t>
+      </w:r>
+    </w:p>
+    <w:p>
+      <w:r>
+        <w:t>Process 1 burst time in milliseconds: 10</w:t>
+      </w:r>
+    </w:p>
+    <w:p>
+      <w:r>
+        <w:t>Process 2 id: 102</w:t>
+      </w:r>
+    </w:p>
+    <w:p>
+      <w:r>
+        <w:t>Process 2 burst time in milliseconds: 6</w:t>
+      </w:r>
+    </w:p>
+    <w:p>
+      <w:r>
+        <w:t>Process 3 id: 103</w:t>
+      </w:r>
+    </w:p>
+    <w:p>
+      <w:r>
+        <w:t>Process 3 burst time in milliseconds: 4</w:t>
+      </w:r>
+    </w:p>
+    <w:p/>
+    <w:p>
+      <w:r>
+        <w:t>-----------------------------------------------------------------</w:t>
+      </w:r>
+    </w:p>
+    <w:p>
+      <w:r>
+        <w:t>User entered process related information is as follows:</w:t>
+      </w:r>
+    </w:p>
+    <w:p/>
+    <w:p>
+      <w:r>
+        <w:t>Process 1 id: 101</w:t>
+      </w:r>
+    </w:p>
+    <w:p>
+      <w:r>
+        <w:t>Process 1 burst time in milliseconds: 10</w:t>
+      </w:r>
+    </w:p>
+    <w:p>
+      <w:r>
+        <w:t>Process 2 id: 102</w:t>
+      </w:r>
+    </w:p>
+    <w:p>
+      <w:r>
+        <w:lastRenderedPageBreak/>
+        <w:t>Process 2 burst time in milliseconds: 6</w:t>
+      </w:r>
+    </w:p>
+    <w:p>
+      <w:r>
+        <w:t>Process 3 id: 103</w:t>
+      </w:r>
+    </w:p>
+    <w:p>
+      <w:r>
+        <w:t>Process 3 burst time in milliseconds: 4</w:t>
+      </w:r>
+    </w:p>
+    <w:p/>
+    <w:p>
+      <w:r>
+        <w:t>-----------------------------------------------------------------</w:t>
+      </w:r>
+    </w:p>
+    <w:p>
+      <w:r>
+        <w:t>Process Schedule, Waiting time &amp; turnaround time:</w:t>
+      </w:r>
+    </w:p>
+    <w:p/>
+    <w:p>
+      <w:r>
+        <w:t>Process id: 103</w:t>
+      </w:r>
+    </w:p>
+    <w:p>
+      <w:r>
+        <w:t>Waiting time in milliseconds: 0</w:t>
+      </w:r>
+    </w:p>
+    <w:p>
+      <w:r>
+        <w:t>Turnaround time in milliseconds: 4</w:t>
+      </w:r>
+    </w:p>
+    <w:p/>
+    <w:p>
+      <w:r>
+        <w:t>Process id: 102</w:t>
+      </w:r>
+    </w:p>
+    <w:p>
+      <w:r>
+        <w:t>Waiting time in milliseconds: 4</w:t>
+      </w:r>
+    </w:p>
+    <w:p>
+      <w:r>
+        <w:t>Turnaround time in milliseconds: 10</w:t>
+      </w:r>
+    </w:p>
+    <w:p/>
+    <w:p>
+      <w:r>
+        <w:t>Process id: 101</w:t>
+      </w:r>
+    </w:p>
+    <w:p>
+      <w:r>
+        <w:t>Waiting time in milliseconds: 10</w:t>
+      </w:r>
+    </w:p>
+    <w:p>
+      <w:r>
+        <w:t>Turnaround time in milliseconds: 20</w:t>
+      </w:r>
+    </w:p>
+    <w:p/>
+    <w:p>
+      <w:r>
+        <w:t xml:space="preserve">Average </w:t>
+      </w:r>
+      <w:proofErr w:type="gramStart"/>
+      <w:r>
+        <w:t>Waiting</w:t>
+      </w:r>
+      <w:proofErr w:type="gramEnd"/>
+      <w:r>
+        <w:t xml:space="preserve"> time in milliseconds: 4.66667</w:t>
+      </w:r>
+    </w:p>
+    <w:p>
+      <w:r>
+        <w:t>Average Turnaround time in milliseconds: 11.3333</w:t>
+      </w:r>
+    </w:p>
+    <w:p/>
+    <w:p>
+      <w:r>
+        <w:t>-----------------------------------------------------------------</w:t>
+      </w:r>
+    </w:p>
+    <w:p>
+      <w:r>
         <w:t>## Version History</w:t>
       </w:r>
     </w:p>
     <w:p/>
     <w:p>
       <w:r>
+        <w:lastRenderedPageBreak/>
         <w:t>* 1.0</w:t>
       </w:r>
     </w:p>
@@ -816,7 +1079,6 @@
     <w:p/>
     <w:p>
       <w:r>
-        <w:lastRenderedPageBreak/>
         <w:t xml:space="preserve">This project is licensed under </w:t>
       </w:r>
       <w:proofErr w:type="gramStart"/>

</xml_diff>